<commit_message>
:sparkles: Feat - Adicionando novos elementos
</commit_message>
<xml_diff>
--- a/documentacao/finance-gestao-financeira-pessoal.docx
+++ b/documentacao/finance-gestao-financeira-pessoal.docx
@@ -1,6 +1,6 @@
 
 <file path=word/document.xml><?xml version="1.0" encoding="utf-8"?>
-<w:document xmlns:wpc="http://schemas.microsoft.com/office/word/2010/wordprocessingCanvas" xmlns:cx="http://schemas.microsoft.com/office/drawing/2014/chartex" xmlns:cx1="http://schemas.microsoft.com/office/drawing/2015/9/8/chartex" xmlns:cx2="http://schemas.microsoft.com/office/drawing/2015/10/21/chartex" xmlns:cx3="http://schemas.microsoft.com/office/drawing/2016/5/9/chartex" xmlns:cx4="http://schemas.microsoft.com/office/drawing/2016/5/10/chartex" xmlns:cx5="http://schemas.microsoft.com/office/drawing/2016/5/11/chartex" xmlns:cx6="http://schemas.microsoft.com/office/drawing/2016/5/12/chartex" xmlns:cx7="http://schemas.microsoft.com/office/drawing/2016/5/13/chartex" xmlns:cx8="http://schemas.microsoft.com/office/drawing/2016/5/14/chartex" xmlns:mc="http://schemas.openxmlformats.org/markup-compatibility/2006" xmlns:aink="http://schemas.microsoft.com/office/drawing/2016/ink" xmlns:am3d="http://schemas.microsoft.com/office/drawing/2017/model3d" xmlns:o="urn:schemas-microsoft-com:office:office" xmlns:oel="http://schemas.microsoft.com/office/2019/extlst" xmlns:r="http://schemas.openxmlformats.org/officeDocument/2006/relationships" xmlns:m="http://schemas.openxmlformats.org/officeDocument/2006/math" xmlns:v="urn:schemas-microsoft-com:vml" xmlns:wp14="http://schemas.microsoft.com/office/word/2010/wordprocessingDrawing" xmlns:wp="http://schemas.openxmlformats.org/drawingml/2006/wordprocessingDrawing" xmlns:w10="urn:schemas-microsoft-com:office:word" xmlns:w="http://schemas.openxmlformats.org/wordprocessingml/2006/main" xmlns:w14="http://schemas.microsoft.com/office/word/2010/wordml" xmlns:w15="http://schemas.microsoft.com/office/word/2012/wordml" xmlns:w16cex="http://schemas.microsoft.com/office/word/2018/wordml/cex" xmlns:w16cid="http://schemas.microsoft.com/office/word/2016/wordml/cid" xmlns:w16="http://schemas.microsoft.com/office/word/2018/wordml" xmlns:w16sdtdh="http://schemas.microsoft.com/office/word/2020/wordml/sdtdatahash" xmlns:w16se="http://schemas.microsoft.com/office/word/2015/wordml/symex" xmlns:wpg="http://schemas.microsoft.com/office/word/2010/wordprocessingGroup" xmlns:wpi="http://schemas.microsoft.com/office/word/2010/wordprocessingInk" xmlns:wne="http://schemas.microsoft.com/office/word/2006/wordml" xmlns:wps="http://schemas.microsoft.com/office/word/2010/wordprocessingShape" mc:Ignorable="w14 w15 w16se w16cid w16 w16cex w16sdtdh wp14">
+<w:document xmlns:wpc="http://schemas.microsoft.com/office/word/2010/wordprocessingCanvas" xmlns:cx="http://schemas.microsoft.com/office/drawing/2014/chartex" xmlns:mc="http://schemas.openxmlformats.org/markup-compatibility/2006" xmlns:o="urn:schemas-microsoft-com:office:office" xmlns:r="http://schemas.openxmlformats.org/officeDocument/2006/relationships" xmlns:m="http://schemas.openxmlformats.org/officeDocument/2006/math" xmlns:v="urn:schemas-microsoft-com:vml" xmlns:wp14="http://schemas.microsoft.com/office/word/2010/wordprocessingDrawing" xmlns:wp="http://schemas.openxmlformats.org/drawingml/2006/wordprocessingDrawing" xmlns:w10="urn:schemas-microsoft-com:office:word" xmlns:w="http://schemas.openxmlformats.org/wordprocessingml/2006/main" xmlns:w14="http://schemas.microsoft.com/office/word/2010/wordml" xmlns:w15="http://schemas.microsoft.com/office/word/2012/wordml" xmlns:w16se="http://schemas.microsoft.com/office/word/2015/wordml/symex" xmlns:wpg="http://schemas.microsoft.com/office/word/2010/wordprocessingGroup" xmlns:wpi="http://schemas.microsoft.com/office/word/2010/wordprocessingInk" xmlns:wne="http://schemas.microsoft.com/office/word/2006/wordml" xmlns:wps="http://schemas.microsoft.com/office/word/2010/wordprocessingShape" mc:Ignorable="w14 w15 w16se wp14">
   <w:body>
     <w:p>
       <w:pPr>
@@ -18,6 +18,7 @@
           <w:noProof/>
           <w:sz w:val="24"/>
           <w:szCs w:val="24"/>
+          <w:lang w:eastAsia="pt-BR"/>
         </w:rPr>
         <mc:AlternateContent>
           <mc:Choice Requires="wps">
@@ -78,7 +79,7 @@
               </wp:anchor>
             </w:drawing>
           </mc:Choice>
-          <mc:Fallback>
+          <mc:Fallback xmlns:w16sdtdh="http://schemas.microsoft.com/office/word/2020/wordml/sdtdatahash" xmlns:w16="http://schemas.microsoft.com/office/word/2018/wordml" xmlns:w16cid="http://schemas.microsoft.com/office/word/2016/wordml/cid" xmlns:w16cex="http://schemas.microsoft.com/office/word/2018/wordml/cex" xmlns:oel="http://schemas.microsoft.com/office/2019/extlst" xmlns:am3d="http://schemas.microsoft.com/office/drawing/2017/model3d" xmlns:aink="http://schemas.microsoft.com/office/drawing/2016/ink" xmlns:cx8="http://schemas.microsoft.com/office/drawing/2016/5/14/chartex" xmlns:cx7="http://schemas.microsoft.com/office/drawing/2016/5/13/chartex" xmlns:cx6="http://schemas.microsoft.com/office/drawing/2016/5/12/chartex" xmlns:cx5="http://schemas.microsoft.com/office/drawing/2016/5/11/chartex" xmlns:cx4="http://schemas.microsoft.com/office/drawing/2016/5/10/chartex" xmlns:cx3="http://schemas.microsoft.com/office/drawing/2016/5/9/chartex" xmlns:cx2="http://schemas.microsoft.com/office/drawing/2015/10/21/chartex" xmlns:cx1="http://schemas.microsoft.com/office/drawing/2015/9/8/chartex">
             <w:pict>
               <v:rect w14:anchorId="60AFA049" id="Retângulo 10" o:spid="_x0000_s1026" style="position:absolute;margin-left:432.6pt;margin-top:-39.75pt;width:36.25pt;height:18.45pt;z-index:251654144;visibility:visible;mso-wrap-style:square;mso-width-percent:0;mso-height-percent:0;mso-wrap-distance-left:9pt;mso-wrap-distance-top:0;mso-wrap-distance-right:9pt;mso-wrap-distance-bottom:0;mso-position-horizontal:absolute;mso-position-horizontal-relative:text;mso-position-vertical:absolute;mso-position-vertical-relative:text;mso-width-percent:0;mso-height-percent:0;mso-width-relative:page;mso-height-relative:page;v-text-anchor:top" o:gfxdata="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" strokecolor="white"/>
             </w:pict>
@@ -598,6 +599,7 @@
           <w:noProof/>
           <w:sz w:val="24"/>
           <w:szCs w:val="24"/>
+          <w:lang w:eastAsia="pt-BR"/>
         </w:rPr>
         <w:lastRenderedPageBreak/>
         <mc:AlternateContent>
@@ -659,7 +661,7 @@
               </wp:anchor>
             </w:drawing>
           </mc:Choice>
-          <mc:Fallback>
+          <mc:Fallback xmlns:w16sdtdh="http://schemas.microsoft.com/office/word/2020/wordml/sdtdatahash" xmlns:w16="http://schemas.microsoft.com/office/word/2018/wordml" xmlns:w16cid="http://schemas.microsoft.com/office/word/2016/wordml/cid" xmlns:w16cex="http://schemas.microsoft.com/office/word/2018/wordml/cex" xmlns:oel="http://schemas.microsoft.com/office/2019/extlst" xmlns:am3d="http://schemas.microsoft.com/office/drawing/2017/model3d" xmlns:aink="http://schemas.microsoft.com/office/drawing/2016/ink" xmlns:cx8="http://schemas.microsoft.com/office/drawing/2016/5/14/chartex" xmlns:cx7="http://schemas.microsoft.com/office/drawing/2016/5/13/chartex" xmlns:cx6="http://schemas.microsoft.com/office/drawing/2016/5/12/chartex" xmlns:cx5="http://schemas.microsoft.com/office/drawing/2016/5/11/chartex" xmlns:cx4="http://schemas.microsoft.com/office/drawing/2016/5/10/chartex" xmlns:cx3="http://schemas.microsoft.com/office/drawing/2016/5/9/chartex" xmlns:cx2="http://schemas.microsoft.com/office/drawing/2015/10/21/chartex" xmlns:cx1="http://schemas.microsoft.com/office/drawing/2015/9/8/chartex">
             <w:pict>
               <v:rect w14:anchorId="5C37AF58" id="Retângulo 10" o:spid="_x0000_s1026" style="position:absolute;margin-left:432.6pt;margin-top:-39.75pt;width:36.25pt;height:18.45pt;z-index:251662336;visibility:visible;mso-wrap-style:square;mso-width-percent:0;mso-height-percent:0;mso-wrap-distance-left:9pt;mso-wrap-distance-top:0;mso-wrap-distance-right:9pt;mso-wrap-distance-bottom:0;mso-position-horizontal:absolute;mso-position-horizontal-relative:text;mso-position-vertical:absolute;mso-position-vertical-relative:text;mso-width-percent:0;mso-height-percent:0;mso-width-relative:page;mso-height-relative:page;v-text-anchor:top" o:gfxdata="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" strokecolor="white"/>
             </w:pict>
@@ -911,16 +913,7 @@
           <w:szCs w:val="24"/>
           <w:lang w:eastAsia="pt-BR"/>
         </w:rPr>
-        <w:t>– GESTÃO FINANCEIRA PESSOAL</w:t>
-      </w:r>
-      <w:r>
-        <w:rPr>
-          <w:rFonts w:ascii="Times New Roman" w:hAnsi="Times New Roman"/>
-          <w:sz w:val="24"/>
-          <w:szCs w:val="24"/>
-          <w:lang w:eastAsia="pt-BR"/>
-        </w:rPr>
-        <w:t>.</w:t>
+        <w:t>– GESTÃO FINANCEIRA PESSOAL.</w:t>
       </w:r>
     </w:p>
     <w:p>
@@ -1202,6 +1195,7 @@
           <w:noProof/>
           <w:sz w:val="24"/>
           <w:szCs w:val="24"/>
+          <w:lang w:eastAsia="pt-BR"/>
         </w:rPr>
         <w:lastRenderedPageBreak/>
         <mc:AlternateContent>
@@ -1263,7 +1257,7 @@
               </wp:anchor>
             </w:drawing>
           </mc:Choice>
-          <mc:Fallback>
+          <mc:Fallback xmlns:w16sdtdh="http://schemas.microsoft.com/office/word/2020/wordml/sdtdatahash" xmlns:w16="http://schemas.microsoft.com/office/word/2018/wordml" xmlns:w16cid="http://schemas.microsoft.com/office/word/2016/wordml/cid" xmlns:w16cex="http://schemas.microsoft.com/office/word/2018/wordml/cex" xmlns:oel="http://schemas.microsoft.com/office/2019/extlst" xmlns:am3d="http://schemas.microsoft.com/office/drawing/2017/model3d" xmlns:aink="http://schemas.microsoft.com/office/drawing/2016/ink" xmlns:cx8="http://schemas.microsoft.com/office/drawing/2016/5/14/chartex" xmlns:cx7="http://schemas.microsoft.com/office/drawing/2016/5/13/chartex" xmlns:cx6="http://schemas.microsoft.com/office/drawing/2016/5/12/chartex" xmlns:cx5="http://schemas.microsoft.com/office/drawing/2016/5/11/chartex" xmlns:cx4="http://schemas.microsoft.com/office/drawing/2016/5/10/chartex" xmlns:cx3="http://schemas.microsoft.com/office/drawing/2016/5/9/chartex" xmlns:cx2="http://schemas.microsoft.com/office/drawing/2015/10/21/chartex" xmlns:cx1="http://schemas.microsoft.com/office/drawing/2015/9/8/chartex">
             <w:pict>
               <v:rect w14:anchorId="2AFD2681" id="Retângulo 10" o:spid="_x0000_s1026" style="position:absolute;margin-left:432.6pt;margin-top:-39.75pt;width:36.25pt;height:18.45pt;z-index:251664384;visibility:visible;mso-wrap-style:square;mso-width-percent:0;mso-height-percent:0;mso-wrap-distance-left:9pt;mso-wrap-distance-top:0;mso-wrap-distance-right:9pt;mso-wrap-distance-bottom:0;mso-position-horizontal:absolute;mso-position-horizontal-relative:text;mso-position-vertical:absolute;mso-position-vertical-relative:text;mso-width-percent:0;mso-height-percent:0;mso-width-relative:page;mso-height-relative:page;v-text-anchor:top" o:gfxdata="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" strokecolor="white"/>
             </w:pict>
@@ -2037,6 +2031,7 @@
       <w:r>
         <w:rPr>
           <w:noProof/>
+          <w:lang w:eastAsia="pt-BR"/>
         </w:rPr>
         <w:lastRenderedPageBreak/>
         <mc:AlternateContent>
@@ -2098,7 +2093,7 @@
               </wp:anchor>
             </w:drawing>
           </mc:Choice>
-          <mc:Fallback>
+          <mc:Fallback xmlns:w16sdtdh="http://schemas.microsoft.com/office/word/2020/wordml/sdtdatahash" xmlns:w16="http://schemas.microsoft.com/office/word/2018/wordml" xmlns:w16cid="http://schemas.microsoft.com/office/word/2016/wordml/cid" xmlns:w16cex="http://schemas.microsoft.com/office/word/2018/wordml/cex" xmlns:oel="http://schemas.microsoft.com/office/2019/extlst" xmlns:am3d="http://schemas.microsoft.com/office/drawing/2017/model3d" xmlns:aink="http://schemas.microsoft.com/office/drawing/2016/ink" xmlns:cx8="http://schemas.microsoft.com/office/drawing/2016/5/14/chartex" xmlns:cx7="http://schemas.microsoft.com/office/drawing/2016/5/13/chartex" xmlns:cx6="http://schemas.microsoft.com/office/drawing/2016/5/12/chartex" xmlns:cx5="http://schemas.microsoft.com/office/drawing/2016/5/11/chartex" xmlns:cx4="http://schemas.microsoft.com/office/drawing/2016/5/10/chartex" xmlns:cx3="http://schemas.microsoft.com/office/drawing/2016/5/9/chartex" xmlns:cx2="http://schemas.microsoft.com/office/drawing/2015/10/21/chartex" xmlns:cx1="http://schemas.microsoft.com/office/drawing/2015/9/8/chartex">
             <w:pict>
               <v:rect w14:anchorId="595420F8" id="Retângulo 7" o:spid="_x0000_s1026" style="position:absolute;margin-left:429.05pt;margin-top:-41pt;width:36.25pt;height:18.45pt;z-index:251656192;visibility:visible;mso-wrap-style:square;mso-width-percent:0;mso-height-percent:0;mso-wrap-distance-left:9pt;mso-wrap-distance-top:0;mso-wrap-distance-right:9pt;mso-wrap-distance-bottom:0;mso-position-horizontal:absolute;mso-position-horizontal-relative:text;mso-position-vertical:absolute;mso-position-vertical-relative:text;mso-width-percent:0;mso-height-percent:0;mso-width-relative:page;mso-height-relative:page;v-text-anchor:top" o:gfxdata="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" strokecolor="white"/>
             </w:pict>
@@ -2493,7 +2488,7 @@
     <w:p>
       <w:pPr>
         <w:spacing w:after="0" w:line="360" w:lineRule="auto"/>
-        <w:ind w:left="2268"/>
+        <w:ind w:left="2832"/>
         <w:jc w:val="right"/>
         <w:rPr>
           <w:rFonts w:ascii="Times New Roman" w:hAnsi="Times New Roman"/>
@@ -2507,23 +2502,15 @@
           <w:sz w:val="24"/>
           <w:szCs w:val="24"/>
         </w:rPr>
-        <w:t xml:space="preserve">Dedico a </w:t>
-      </w:r>
-      <w:r>
-        <w:rPr>
-          <w:rFonts w:ascii="Times New Roman" w:hAnsi="Times New Roman"/>
-          <w:sz w:val="24"/>
-          <w:szCs w:val="24"/>
-        </w:rPr>
-        <w:t>Rosenice e Rafael Antônio</w:t>
-      </w:r>
-      <w:r>
-        <w:rPr>
-          <w:rFonts w:ascii="Times New Roman" w:hAnsi="Times New Roman"/>
-          <w:sz w:val="24"/>
-          <w:szCs w:val="24"/>
-        </w:rPr>
-        <w:t xml:space="preserve"> com amor.</w:t>
+        <w:t xml:space="preserve">Dedico a toda a minha família e amigos, </w:t>
+      </w:r>
+      <w:r>
+        <w:rPr>
+          <w:rFonts w:ascii="Times New Roman" w:hAnsi="Times New Roman"/>
+          <w:sz w:val="24"/>
+          <w:szCs w:val="24"/>
+        </w:rPr>
+        <w:t>com amor.</w:t>
       </w:r>
     </w:p>
     <w:p>
@@ -2782,6 +2769,7 @@
       <w:r>
         <w:rPr>
           <w:noProof/>
+          <w:lang w:eastAsia="pt-BR"/>
         </w:rPr>
         <mc:AlternateContent>
           <mc:Choice Requires="wps">
@@ -2842,7 +2830,7 @@
               </wp:anchor>
             </w:drawing>
           </mc:Choice>
-          <mc:Fallback>
+          <mc:Fallback xmlns:w16sdtdh="http://schemas.microsoft.com/office/word/2020/wordml/sdtdatahash" xmlns:w16="http://schemas.microsoft.com/office/word/2018/wordml" xmlns:w16cid="http://schemas.microsoft.com/office/word/2016/wordml/cid" xmlns:w16cex="http://schemas.microsoft.com/office/word/2018/wordml/cex" xmlns:oel="http://schemas.microsoft.com/office/2019/extlst" xmlns:am3d="http://schemas.microsoft.com/office/drawing/2017/model3d" xmlns:aink="http://schemas.microsoft.com/office/drawing/2016/ink" xmlns:cx8="http://schemas.microsoft.com/office/drawing/2016/5/14/chartex" xmlns:cx7="http://schemas.microsoft.com/office/drawing/2016/5/13/chartex" xmlns:cx6="http://schemas.microsoft.com/office/drawing/2016/5/12/chartex" xmlns:cx5="http://schemas.microsoft.com/office/drawing/2016/5/11/chartex" xmlns:cx4="http://schemas.microsoft.com/office/drawing/2016/5/10/chartex" xmlns:cx3="http://schemas.microsoft.com/office/drawing/2016/5/9/chartex" xmlns:cx2="http://schemas.microsoft.com/office/drawing/2015/10/21/chartex" xmlns:cx1="http://schemas.microsoft.com/office/drawing/2015/9/8/chartex">
             <w:pict>
               <v:rect w14:anchorId="7F7C683B" id="Retângulo 5" o:spid="_x0000_s1026" style="position:absolute;margin-left:431.35pt;margin-top:-38.15pt;width:36.25pt;height:18.45pt;z-index:251657216;visibility:visible;mso-wrap-style:square;mso-width-percent:0;mso-height-percent:0;mso-wrap-distance-left:9pt;mso-wrap-distance-top:0;mso-wrap-distance-right:9pt;mso-wrap-distance-bottom:0;mso-position-horizontal:absolute;mso-position-horizontal-relative:text;mso-position-vertical:absolute;mso-position-vertical-relative:text;mso-width-percent:0;mso-height-percent:0;mso-width-relative:page;mso-height-relative:page;v-text-anchor:top" o:gfxdata="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" strokecolor="white"/>
             </w:pict>
@@ -3411,6 +3399,7 @@
       <w:r>
         <w:rPr>
           <w:noProof/>
+          <w:lang w:eastAsia="pt-BR"/>
         </w:rPr>
         <w:lastRenderedPageBreak/>
         <mc:AlternateContent>
@@ -3472,7 +3461,7 @@
               </wp:anchor>
             </w:drawing>
           </mc:Choice>
-          <mc:Fallback>
+          <mc:Fallback xmlns:w16sdtdh="http://schemas.microsoft.com/office/word/2020/wordml/sdtdatahash" xmlns:w16="http://schemas.microsoft.com/office/word/2018/wordml" xmlns:w16cid="http://schemas.microsoft.com/office/word/2016/wordml/cid" xmlns:w16cex="http://schemas.microsoft.com/office/word/2018/wordml/cex" xmlns:oel="http://schemas.microsoft.com/office/2019/extlst" xmlns:am3d="http://schemas.microsoft.com/office/drawing/2017/model3d" xmlns:aink="http://schemas.microsoft.com/office/drawing/2016/ink" xmlns:cx8="http://schemas.microsoft.com/office/drawing/2016/5/14/chartex" xmlns:cx7="http://schemas.microsoft.com/office/drawing/2016/5/13/chartex" xmlns:cx6="http://schemas.microsoft.com/office/drawing/2016/5/12/chartex" xmlns:cx5="http://schemas.microsoft.com/office/drawing/2016/5/11/chartex" xmlns:cx4="http://schemas.microsoft.com/office/drawing/2016/5/10/chartex" xmlns:cx3="http://schemas.microsoft.com/office/drawing/2016/5/9/chartex" xmlns:cx2="http://schemas.microsoft.com/office/drawing/2015/10/21/chartex" xmlns:cx1="http://schemas.microsoft.com/office/drawing/2015/9/8/chartex">
             <w:pict>
               <v:rect w14:anchorId="3D0A499D" id="Retângulo 4" o:spid="_x0000_s1026" style="position:absolute;margin-left:433.65pt;margin-top:-39.85pt;width:36.25pt;height:18.45pt;z-index:251658240;visibility:visible;mso-wrap-style:square;mso-width-percent:0;mso-height-percent:0;mso-wrap-distance-left:9pt;mso-wrap-distance-top:0;mso-wrap-distance-right:9pt;mso-wrap-distance-bottom:0;mso-position-horizontal:absolute;mso-position-horizontal-relative:text;mso-position-vertical:absolute;mso-position-vertical-relative:text;mso-width-percent:0;mso-height-percent:0;mso-width-relative:page;mso-height-relative:page;v-text-anchor:top" o:gfxdata="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" strokecolor="white"/>
             </w:pict>
@@ -4034,6 +4023,7 @@
       <w:r>
         <w:rPr>
           <w:noProof/>
+          <w:lang w:eastAsia="pt-BR"/>
         </w:rPr>
         <w:lastRenderedPageBreak/>
         <mc:AlternateContent>
@@ -4095,7 +4085,7 @@
               </wp:anchor>
             </w:drawing>
           </mc:Choice>
-          <mc:Fallback>
+          <mc:Fallback xmlns:w16sdtdh="http://schemas.microsoft.com/office/word/2020/wordml/sdtdatahash" xmlns:w16="http://schemas.microsoft.com/office/word/2018/wordml" xmlns:w16cid="http://schemas.microsoft.com/office/word/2016/wordml/cid" xmlns:w16cex="http://schemas.microsoft.com/office/word/2018/wordml/cex" xmlns:oel="http://schemas.microsoft.com/office/2019/extlst" xmlns:am3d="http://schemas.microsoft.com/office/drawing/2017/model3d" xmlns:aink="http://schemas.microsoft.com/office/drawing/2016/ink" xmlns:cx8="http://schemas.microsoft.com/office/drawing/2016/5/14/chartex" xmlns:cx7="http://schemas.microsoft.com/office/drawing/2016/5/13/chartex" xmlns:cx6="http://schemas.microsoft.com/office/drawing/2016/5/12/chartex" xmlns:cx5="http://schemas.microsoft.com/office/drawing/2016/5/11/chartex" xmlns:cx4="http://schemas.microsoft.com/office/drawing/2016/5/10/chartex" xmlns:cx3="http://schemas.microsoft.com/office/drawing/2016/5/9/chartex" xmlns:cx2="http://schemas.microsoft.com/office/drawing/2015/10/21/chartex" xmlns:cx1="http://schemas.microsoft.com/office/drawing/2015/9/8/chartex">
             <w:pict>
               <v:rect w14:anchorId="5D83B44C" id="Retângulo 3" o:spid="_x0000_s1026" style="position:absolute;margin-left:435.95pt;margin-top:-41.55pt;width:36.25pt;height:18.45pt;z-index:251659264;visibility:visible;mso-wrap-style:square;mso-width-percent:0;mso-height-percent:0;mso-wrap-distance-left:9pt;mso-wrap-distance-top:0;mso-wrap-distance-right:9pt;mso-wrap-distance-bottom:0;mso-position-horizontal:absolute;mso-position-horizontal-relative:text;mso-position-vertical:absolute;mso-position-vertical-relative:text;mso-width-percent:0;mso-height-percent:0;mso-width-relative:page;mso-height-relative:page;v-text-anchor:top" o:gfxdata="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" strokecolor="white"/>
             </w:pict>
@@ -4716,6 +4706,7 @@
       <w:r>
         <w:rPr>
           <w:noProof/>
+          <w:lang w:eastAsia="pt-BR"/>
         </w:rPr>
         <w:lastRenderedPageBreak/>
         <mc:AlternateContent>
@@ -4777,7 +4768,7 @@
               </wp:anchor>
             </w:drawing>
           </mc:Choice>
-          <mc:Fallback>
+          <mc:Fallback xmlns:w16sdtdh="http://schemas.microsoft.com/office/word/2020/wordml/sdtdatahash" xmlns:w16="http://schemas.microsoft.com/office/word/2018/wordml" xmlns:w16cid="http://schemas.microsoft.com/office/word/2016/wordml/cid" xmlns:w16cex="http://schemas.microsoft.com/office/word/2018/wordml/cex" xmlns:oel="http://schemas.microsoft.com/office/2019/extlst" xmlns:am3d="http://schemas.microsoft.com/office/drawing/2017/model3d" xmlns:aink="http://schemas.microsoft.com/office/drawing/2016/ink" xmlns:cx8="http://schemas.microsoft.com/office/drawing/2016/5/14/chartex" xmlns:cx7="http://schemas.microsoft.com/office/drawing/2016/5/13/chartex" xmlns:cx6="http://schemas.microsoft.com/office/drawing/2016/5/12/chartex" xmlns:cx5="http://schemas.microsoft.com/office/drawing/2016/5/11/chartex" xmlns:cx4="http://schemas.microsoft.com/office/drawing/2016/5/10/chartex" xmlns:cx3="http://schemas.microsoft.com/office/drawing/2016/5/9/chartex" xmlns:cx2="http://schemas.microsoft.com/office/drawing/2015/10/21/chartex" xmlns:cx1="http://schemas.microsoft.com/office/drawing/2015/9/8/chartex">
             <w:pict>
               <v:rect w14:anchorId="082132CB" id="Retângulo 1" o:spid="_x0000_s1026" style="position:absolute;margin-left:429.05pt;margin-top:-42.15pt;width:36.25pt;height:18.45pt;z-index:251660288;visibility:visible;mso-wrap-style:square;mso-width-percent:0;mso-height-percent:0;mso-wrap-distance-left:9pt;mso-wrap-distance-top:0;mso-wrap-distance-right:9pt;mso-wrap-distance-bottom:0;mso-position-horizontal:absolute;mso-position-horizontal-relative:text;mso-position-vertical:absolute;mso-position-vertical-relative:text;mso-width-percent:0;mso-height-percent:0;mso-width-relative:page;mso-height-relative:page;v-text-anchor:top" o:gfxdata="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" strokecolor="white"/>
             </w:pict>
@@ -6091,7 +6082,6 @@
         <w:ind w:firstLine="708"/>
         <w:rPr>
           <w:rFonts w:ascii="Times New Roman" w:hAnsi="Times New Roman"/>
-          <w:color w:val="FF0000"/>
           <w:sz w:val="24"/>
           <w:szCs w:val="24"/>
         </w:rPr>
@@ -6142,11 +6132,137 @@
     <w:p>
       <w:pPr>
         <w:spacing w:line="360" w:lineRule="auto"/>
+        <w:rPr>
+          <w:rFonts w:ascii="Times New Roman" w:hAnsi="Times New Roman"/>
+          <w:sz w:val="24"/>
+          <w:szCs w:val="24"/>
+        </w:rPr>
+      </w:pPr>
+    </w:p>
+    <w:p>
+      <w:pPr>
+        <w:spacing w:line="360" w:lineRule="auto"/>
+        <w:rPr>
+          <w:rFonts w:ascii="Times New Roman" w:hAnsi="Times New Roman"/>
+          <w:sz w:val="24"/>
+          <w:szCs w:val="24"/>
+        </w:rPr>
+      </w:pPr>
+    </w:p>
+    <w:p>
+      <w:pPr>
+        <w:spacing w:line="360" w:lineRule="auto"/>
+        <w:rPr>
+          <w:rFonts w:ascii="Times New Roman" w:hAnsi="Times New Roman"/>
+          <w:sz w:val="24"/>
+          <w:szCs w:val="24"/>
+        </w:rPr>
+      </w:pPr>
+    </w:p>
+    <w:p>
+      <w:pPr>
+        <w:spacing w:line="360" w:lineRule="auto"/>
+        <w:rPr>
+          <w:rFonts w:ascii="Times New Roman" w:hAnsi="Times New Roman"/>
+          <w:sz w:val="24"/>
+          <w:szCs w:val="24"/>
+        </w:rPr>
+      </w:pPr>
+      <w:r>
+        <w:rPr>
+          <w:rFonts w:ascii="Times New Roman" w:hAnsi="Times New Roman"/>
+          <w:b/>
+          <w:sz w:val="24"/>
+          <w:szCs w:val="24"/>
+        </w:rPr>
+        <w:lastRenderedPageBreak/>
+        <w:t>2.2 Plataforma Back-end Node.js</w:t>
+      </w:r>
+    </w:p>
+    <w:p>
+      <w:pPr>
+        <w:spacing w:line="360" w:lineRule="auto"/>
+        <w:rPr>
+          <w:rFonts w:ascii="Times New Roman" w:hAnsi="Times New Roman"/>
+          <w:sz w:val="24"/>
+          <w:szCs w:val="24"/>
+        </w:rPr>
+      </w:pPr>
+    </w:p>
+    <w:p>
+      <w:pPr>
+        <w:spacing w:line="360" w:lineRule="auto"/>
+        <w:rPr>
+          <w:rFonts w:ascii="Times New Roman" w:hAnsi="Times New Roman"/>
+          <w:sz w:val="24"/>
+          <w:szCs w:val="24"/>
+        </w:rPr>
+      </w:pPr>
+      <w:r>
+        <w:rPr>
+          <w:rFonts w:ascii="Times New Roman" w:hAnsi="Times New Roman"/>
+          <w:sz w:val="24"/>
+          <w:szCs w:val="24"/>
+        </w:rPr>
+        <w:tab/>
+        <w:t xml:space="preserve">Partindo dos argumentos de Caio (2014) aplicações Web podem ser </w:t>
+      </w:r>
+      <w:r>
+        <w:rPr>
+          <w:rFonts w:ascii="Times New Roman" w:hAnsi="Times New Roman"/>
+          <w:sz w:val="24"/>
+          <w:szCs w:val="24"/>
+        </w:rPr>
+        <w:t>desenvolvidas utilizando diversas linguagens de programação e seus frameworks como ferramenta, entretanto, estas ferramentas oferecem um problema, que é a fila de requisições de usuário. De forma resumida, fila de usuários significa dizer que, quando são feitas requisições no servidor, estas requisições são enfileiras, fazendo assim com que haja um acúmulo de requisições, onde cada uma é atendida por vez, e assim sucessivamente.</w:t>
+      </w:r>
+    </w:p>
+    <w:p>
+      <w:pPr>
+        <w:spacing w:line="360" w:lineRule="auto"/>
         <w:ind w:firstLine="708"/>
         <w:rPr>
           <w:rFonts w:ascii="Times New Roman" w:hAnsi="Times New Roman"/>
           <w:sz w:val="24"/>
           <w:szCs w:val="24"/>
+          <w:u w:val="single"/>
+        </w:rPr>
+      </w:pPr>
+      <w:r>
+        <w:rPr>
+          <w:rFonts w:ascii="Times New Roman" w:hAnsi="Times New Roman"/>
+          <w:sz w:val="24"/>
+          <w:szCs w:val="24"/>
+        </w:rPr>
+        <w:t>O Node.js surgiu justamente para tapar esta lacuna na Web, fazendo com que aplicações desenvolvidas por esta plataforma trabalhem utilizando uma tecnologia de arquite</w:t>
+      </w:r>
+      <w:r>
+        <w:rPr>
+          <w:rFonts w:ascii="Times New Roman" w:hAnsi="Times New Roman"/>
+          <w:sz w:val="24"/>
+          <w:szCs w:val="24"/>
+        </w:rPr>
+        <w:t xml:space="preserve">tura </w:t>
+      </w:r>
+      <w:bookmarkStart w:id="0" w:name="_GoBack"/>
+      <w:bookmarkEnd w:id="0"/>
+    </w:p>
+    <w:p>
+      <w:pPr>
+        <w:spacing w:line="360" w:lineRule="auto"/>
+        <w:rPr>
+          <w:rFonts w:ascii="Times New Roman" w:hAnsi="Times New Roman"/>
+          <w:sz w:val="24"/>
+          <w:szCs w:val="24"/>
+        </w:rPr>
+      </w:pPr>
+    </w:p>
+    <w:p>
+      <w:pPr>
+        <w:spacing w:line="360" w:lineRule="auto"/>
+        <w:rPr>
+          <w:rFonts w:ascii="Times New Roman" w:hAnsi="Times New Roman"/>
+          <w:sz w:val="24"/>
+          <w:szCs w:val="24"/>
         </w:rPr>
       </w:pPr>
     </w:p>
@@ -6193,7 +6309,6 @@
           <w:sz w:val="24"/>
           <w:szCs w:val="24"/>
         </w:rPr>
-        <w:lastRenderedPageBreak/>
         <w:t>2.2 Sobre o projeto</w:t>
       </w:r>
     </w:p>
@@ -6476,7 +6591,6 @@
           <w:sz w:val="24"/>
           <w:szCs w:val="24"/>
         </w:rPr>
-        <w:lastRenderedPageBreak/>
         <w:t xml:space="preserve">3 </w:t>
       </w:r>
       <w:r>
@@ -6865,7 +6979,6 @@
           <w:b/>
           <w:bCs/>
         </w:rPr>
-        <w:lastRenderedPageBreak/>
         <w:t xml:space="preserve">4 </w:t>
       </w:r>
       <w:r>
@@ -7302,7 +7415,6 @@
           <w:b/>
           <w:bCs/>
         </w:rPr>
-        <w:lastRenderedPageBreak/>
         <w:t>5</w:t>
       </w:r>
       <w:r>
@@ -7396,7 +7508,7 @@
 </file>
 
 <file path=word/styles.xml><?xml version="1.0" encoding="utf-8"?>
-<w:styles xmlns:mc="http://schemas.openxmlformats.org/markup-compatibility/2006" xmlns:r="http://schemas.openxmlformats.org/officeDocument/2006/relationships" xmlns:w="http://schemas.openxmlformats.org/wordprocessingml/2006/main" xmlns:w14="http://schemas.microsoft.com/office/word/2010/wordml" xmlns:w15="http://schemas.microsoft.com/office/word/2012/wordml" xmlns:w16cex="http://schemas.microsoft.com/office/word/2018/wordml/cex" xmlns:w16cid="http://schemas.microsoft.com/office/word/2016/wordml/cid" xmlns:w16="http://schemas.microsoft.com/office/word/2018/wordml" xmlns:w16sdtdh="http://schemas.microsoft.com/office/word/2020/wordml/sdtdatahash" xmlns:w16se="http://schemas.microsoft.com/office/word/2015/wordml/symex" mc:Ignorable="w14 w15 w16se w16cid w16 w16cex w16sdtdh">
+<w:styles xmlns:mc="http://schemas.openxmlformats.org/markup-compatibility/2006" xmlns:r="http://schemas.openxmlformats.org/officeDocument/2006/relationships" xmlns:w="http://schemas.openxmlformats.org/wordprocessingml/2006/main" xmlns:w14="http://schemas.microsoft.com/office/word/2010/wordml" xmlns:w15="http://schemas.microsoft.com/office/word/2012/wordml" xmlns:w16se="http://schemas.microsoft.com/office/word/2015/wordml/symex" mc:Ignorable="w14 w15 w16se">
   <w:docDefaults>
     <w:rPrDefault>
       <w:rPr>
@@ -7406,7 +7518,7 @@
     </w:rPrDefault>
     <w:pPrDefault/>
   </w:docDefaults>
-  <w:latentStyles w:defLockedState="0" w:defUIPriority="99" w:defSemiHidden="0" w:defUnhideWhenUsed="0" w:defQFormat="0" w:count="376">
+  <w:latentStyles w:defLockedState="0" w:defUIPriority="99" w:defSemiHidden="0" w:defUnhideWhenUsed="0" w:defQFormat="0" w:count="371">
     <w:lsdException w:name="Normal" w:uiPriority="0" w:qFormat="1"/>
     <w:lsdException w:name="heading 1" w:uiPriority="9" w:qFormat="1"/>
     <w:lsdException w:name="heading 2" w:semiHidden="1" w:uiPriority="9" w:unhideWhenUsed="1" w:qFormat="1"/>
@@ -7778,11 +7890,6 @@
     <w:lsdException w:name="List Table 5 Dark Accent 6" w:uiPriority="50"/>
     <w:lsdException w:name="List Table 6 Colorful Accent 6" w:uiPriority="51"/>
     <w:lsdException w:name="List Table 7 Colorful Accent 6" w:uiPriority="52"/>
-    <w:lsdException w:name="Mention" w:semiHidden="1" w:unhideWhenUsed="1"/>
-    <w:lsdException w:name="Smart Hyperlink" w:semiHidden="1" w:unhideWhenUsed="1"/>
-    <w:lsdException w:name="Hashtag" w:semiHidden="1" w:unhideWhenUsed="1"/>
-    <w:lsdException w:name="Unresolved Mention" w:semiHidden="1" w:unhideWhenUsed="1"/>
-    <w:lsdException w:name="Smart Link" w:semiHidden="1" w:unhideWhenUsed="1"/>
   </w:latentStyles>
   <w:style w:type="paragraph" w:default="1" w:styleId="Normal">
     <w:name w:val="Normal"/>
@@ -7884,7 +7991,7 @@
       <w:u w:val="single"/>
     </w:rPr>
   </w:style>
-  <w:style w:type="character" w:styleId="MenoPendente">
+  <w:style w:type="character" w:customStyle="1" w:styleId="UnresolvedMention">
     <w:name w:val="Unresolved Mention"/>
     <w:basedOn w:val="Fontepargpadro"/>
     <w:uiPriority w:val="99"/>
@@ -8199,7 +8306,7 @@
 </file>
 
 <file path=customXml/itemProps1.xml><?xml version="1.0" encoding="utf-8"?>
-<ds:datastoreItem xmlns:ds="http://schemas.openxmlformats.org/officeDocument/2006/customXml" ds:itemID="{992D1183-24FC-463E-AF8E-08488C610362}">
+<ds:datastoreItem xmlns:ds="http://schemas.openxmlformats.org/officeDocument/2006/customXml" ds:itemID="{60C83BE5-3C52-47E0-B396-E093EF6FBF25}">
   <ds:schemaRefs>
     <ds:schemaRef ds:uri="http://schemas.openxmlformats.org/officeDocument/2006/bibliography"/>
   </ds:schemaRefs>

</xml_diff>